<commit_message>
Added code to acompute classification with averaged channels
</commit_message>
<xml_diff>
--- a/docs/Zuk_AROAbstract_final.docx
+++ b/docs/Zuk_AROAbstract_final.docx
@@ -11,6 +11,8 @@
           <w:b/>
         </w:rPr>
       </w:pPr>
+      <w:bookmarkStart w:id="0" w:name="_GoBack"/>
+      <w:bookmarkEnd w:id="0"/>
       <w:r>
         <w:rPr>
           <w:rFonts w:ascii="Times New Roman" w:hAnsi="Times New Roman" w:cs="Times New Roman"/>
@@ -224,8 +226,6 @@
         </w:rPr>
         <w:t>Our study demonstrates that EEG captures temporally unique responses to speech and music more strongly than other environmental sounds.  Furthermore, the unique responses are dominated by high-level processing in the brain.  These results highlight the importance of using naturalistic sounds when using EEG to study the neural processing of speech and music in humans.</w:t>
       </w:r>
-      <w:bookmarkStart w:id="0" w:name="_GoBack"/>
-      <w:bookmarkEnd w:id="0"/>
     </w:p>
     <w:p>
       <w:pPr>
@@ -311,6 +311,12 @@
       </w:rPr>
       <w:tab/>
       <w:t>ARO Abstract</w:t>
+    </w:r>
+    <w:r>
+      <w:rPr>
+        <w:rFonts w:ascii="Times New Roman" w:hAnsi="Times New Roman" w:cs="Times New Roman"/>
+      </w:rPr>
+      <w:t>, 2019</w:t>
     </w:r>
   </w:p>
 </w:hdr>

</xml_diff>